<commit_message>
test: Set up Playwright for browser testing and organize test structure
- Add Playwright for testing Web Workers and DOM APIs
- Create test server for browser-based testing
- Add comprehensive browser tests for:
  - DOCX rendering in browser
  - Web Worker functionality
  - Transferable objects behavior
  - Progress tracking
  - Error handling
- Separate unit tests (Bun) from browser tests (Playwright)
- Create unit tests for pure functions:
  - DOCX parser functions
  - PPTX parser functions
  - Worker pool utilities
- Update package.json with browser test scripts
- Update README with testing documentation

Tests are now properly organized:
- test/unit/ - Pure function tests using Bun
- test/browser/ - Browser/DOM tests using Playwright
- test/deterministic/ - CI tests
- test/workers/ - Worker-specific unit tests

🤖 Generated with [Claude Code](https://claude.ai/code)

Co-Authored-By: Claude <noreply@anthropic.com>
</commit_message>
<xml_diff>
--- a/packages/demo/public/basic-formatting.docx
+++ b/packages/demo/public/basic-formatting.docx
@@ -5,11 +5,11 @@
     <w:p>
       <w:pPr>
         <w:pStyle w:val="Heading"/>
-        <w:bidi w:val="0"/>
       </w:pPr>
       <w:r>
         <w:rPr>
           <w:rtl w:val="0"/>
+          <w:lang w:val="en-US"/>
         </w:rPr>
         <w:t>Heading 1</w:t>
       </w:r>
@@ -17,11 +17,11 @@
     <w:p>
       <w:pPr>
         <w:pStyle w:val="Heading 2"/>
-        <w:bidi w:val="0"/>
       </w:pPr>
       <w:r>
         <w:rPr>
           <w:rtl w:val="0"/>
+          <w:lang w:val="en-US"/>
         </w:rPr>
         <w:t>Heading 2</w:t>
       </w:r>
@@ -29,34 +29,30 @@
     <w:p>
       <w:pPr>
         <w:pStyle w:val="Heading 3"/>
-        <w:bidi w:val="0"/>
       </w:pPr>
       <w:r>
         <w:rPr>
           <w:rtl w:val="0"/>
+          <w:lang w:val="en-US"/>
         </w:rPr>
         <w:t>Heading 3</w:t>
       </w:r>
     </w:p>
     <w:p>
       <w:pPr>
-        <w:pStyle w:val="Body"/>
-        <w:bidi w:val="0"/>
+        <w:pStyle w:val="Body A"/>
       </w:pPr>
       <w:r>
         <w:rPr>
           <w:rtl w:val="0"/>
+          <w:lang w:val="en-US"/>
         </w:rPr>
         <w:t>Body text.</w:t>
       </w:r>
     </w:p>
     <w:p>
       <w:pPr>
-        <w:pStyle w:val="Body"/>
-        <w:rPr>
-          <w:i w:val="0"/>
-          <w:iCs w:val="0"/>
-        </w:rPr>
+        <w:pStyle w:val="Body A"/>
       </w:pPr>
       <w:r>
         <w:rPr>
@@ -70,18 +66,196 @@
     </w:p>
     <w:p>
       <w:pPr>
-        <w:pStyle w:val="Body"/>
+        <w:pStyle w:val="Body A"/>
       </w:pPr>
       <w:r>
         <w:rPr>
           <w:b w:val="1"/>
           <w:bCs w:val="1"/>
-          <w:i w:val="0"/>
-          <w:iCs w:val="0"/>
           <w:rtl w:val="0"/>
           <w:lang w:val="en-US"/>
         </w:rPr>
         <w:t>Bold text.</w:t>
+      </w:r>
+    </w:p>
+    <w:p>
+      <w:pPr>
+        <w:pStyle w:val="Heading 2"/>
+      </w:pPr>
+      <w:r>
+        <w:rPr>
+          <w:rtl w:val="0"/>
+          <w:lang w:val="en-US"/>
+        </w:rPr>
+        <w:t>Bulleted list</w:t>
+      </w:r>
+    </w:p>
+    <w:p>
+      <w:pPr>
+        <w:pStyle w:val="Body A"/>
+        <w:numPr>
+          <w:ilvl w:val="0"/>
+          <w:numId w:val="2"/>
+        </w:numPr>
+      </w:pPr>
+      <w:r>
+        <w:rPr>
+          <w:rtl w:val="0"/>
+          <w:lang w:val="en-US"/>
+        </w:rPr>
+        <w:t>First list item</w:t>
+      </w:r>
+    </w:p>
+    <w:p>
+      <w:pPr>
+        <w:pStyle w:val="Body A"/>
+        <w:numPr>
+          <w:ilvl w:val="0"/>
+          <w:numId w:val="2"/>
+        </w:numPr>
+      </w:pPr>
+      <w:r>
+        <w:rPr>
+          <w:rtl w:val="0"/>
+          <w:lang w:val="en-US"/>
+        </w:rPr>
+        <w:t>Sceond list item</w:t>
+      </w:r>
+    </w:p>
+    <w:p>
+      <w:pPr>
+        <w:pStyle w:val="Body A"/>
+        <w:numPr>
+          <w:ilvl w:val="0"/>
+          <w:numId w:val="2"/>
+        </w:numPr>
+      </w:pPr>
+      <w:r>
+        <w:rPr>
+          <w:rtl w:val="0"/>
+          <w:lang w:val="en-US"/>
+        </w:rPr>
+        <w:t>Third list item</w:t>
+      </w:r>
+    </w:p>
+    <w:p>
+      <w:pPr>
+        <w:pStyle w:val="Heading 2"/>
+      </w:pPr>
+      <w:r>
+        <w:rPr>
+          <w:rtl w:val="0"/>
+          <w:lang w:val="en-US"/>
+        </w:rPr>
+        <w:t>Lettered list</w:t>
+      </w:r>
+    </w:p>
+    <w:p>
+      <w:pPr>
+        <w:pStyle w:val="Body A"/>
+        <w:numPr>
+          <w:ilvl w:val="0"/>
+          <w:numId w:val="4"/>
+        </w:numPr>
+      </w:pPr>
+      <w:r>
+        <w:rPr>
+          <w:rtl w:val="0"/>
+          <w:lang w:val="en-US"/>
+        </w:rPr>
+        <w:t>List item A</w:t>
+      </w:r>
+    </w:p>
+    <w:p>
+      <w:pPr>
+        <w:pStyle w:val="Body A"/>
+        <w:numPr>
+          <w:ilvl w:val="0"/>
+          <w:numId w:val="4"/>
+        </w:numPr>
+      </w:pPr>
+      <w:r>
+        <w:rPr>
+          <w:rtl w:val="0"/>
+          <w:lang w:val="en-US"/>
+        </w:rPr>
+        <w:t>List item B</w:t>
+      </w:r>
+    </w:p>
+    <w:p>
+      <w:pPr>
+        <w:pStyle w:val="Body A"/>
+        <w:numPr>
+          <w:ilvl w:val="0"/>
+          <w:numId w:val="4"/>
+        </w:numPr>
+      </w:pPr>
+      <w:r>
+        <w:rPr>
+          <w:rtl w:val="0"/>
+          <w:lang w:val="en-US"/>
+        </w:rPr>
+        <w:t>List item C</w:t>
+      </w:r>
+    </w:p>
+    <w:p>
+      <w:pPr>
+        <w:pStyle w:val="Heading 2"/>
+      </w:pPr>
+      <w:r>
+        <w:rPr>
+          <w:rtl w:val="0"/>
+          <w:lang w:val="en-US"/>
+        </w:rPr>
+        <w:t>Ordered list</w:t>
+      </w:r>
+    </w:p>
+    <w:p>
+      <w:pPr>
+        <w:pStyle w:val="Body A"/>
+        <w:numPr>
+          <w:ilvl w:val="0"/>
+          <w:numId w:val="6"/>
+        </w:numPr>
+      </w:pPr>
+      <w:r>
+        <w:rPr>
+          <w:rtl w:val="0"/>
+          <w:lang w:val="en-US"/>
+        </w:rPr>
+        <w:t>List item 1</w:t>
+      </w:r>
+    </w:p>
+    <w:p>
+      <w:pPr>
+        <w:pStyle w:val="Body A"/>
+        <w:numPr>
+          <w:ilvl w:val="0"/>
+          <w:numId w:val="6"/>
+        </w:numPr>
+      </w:pPr>
+      <w:r>
+        <w:rPr>
+          <w:rtl w:val="0"/>
+          <w:lang w:val="en-US"/>
+        </w:rPr>
+        <w:t>List item 2</w:t>
+      </w:r>
+    </w:p>
+    <w:p>
+      <w:pPr>
+        <w:pStyle w:val="Body A"/>
+        <w:numPr>
+          <w:ilvl w:val="0"/>
+          <w:numId w:val="6"/>
+        </w:numPr>
+      </w:pPr>
+      <w:r>
+        <w:rPr>
+          <w:rtl w:val="0"/>
+          <w:lang w:val="en-US"/>
+        </w:rPr>
+        <w:t>List item 3</w:t>
       </w:r>
     </w:p>
     <w:sectPr>
@@ -98,6 +272,10 @@
 <file path=word/footer1.xml><?xml version="1.0" encoding="utf-8"?>
 <w:ftr xmlns:r="http://schemas.openxmlformats.org/officeDocument/2006/relationships" xmlns:wp="http://schemas.openxmlformats.org/drawingml/2006/wordprocessingDrawing" xmlns:w="http://schemas.openxmlformats.org/wordprocessingml/2006/main" xmlns:w10="urn:schemas-microsoft-com:office:word" xmlns:w14="http://schemas.microsoft.com/office/word/2010/wordml" xmlns:wps="http://schemas.microsoft.com/office/word/2010/wordprocessingShape" xmlns:wpg="http://schemas.microsoft.com/office/word/2010/wordprocessingGroup" xmlns:mc="http://schemas.openxmlformats.org/markup-compatibility/2006" xmlns:v="urn:schemas-microsoft-com:vml" xmlns:o="urn:schemas-microsoft-com:office:office" xmlns:m="http://schemas.openxmlformats.org/officeDocument/2006/math" mc:Ignorable="w14">
   <w:p>
+    <w:pPr>
+      <w:pStyle w:val="Header &amp; Footer"/>
+      <w:bidi w:val="0"/>
+    </w:pPr>
     <w:r/>
   </w:p>
 </w:ftr>
@@ -106,9 +284,762 @@
 <file path=word/header1.xml><?xml version="1.0" encoding="utf-8"?>
 <w:hdr xmlns:r="http://schemas.openxmlformats.org/officeDocument/2006/relationships" xmlns:wp="http://schemas.openxmlformats.org/drawingml/2006/wordprocessingDrawing" xmlns:w="http://schemas.openxmlformats.org/wordprocessingml/2006/main" xmlns:w10="urn:schemas-microsoft-com:office:word" xmlns:w14="http://schemas.microsoft.com/office/word/2010/wordml" xmlns:wps="http://schemas.microsoft.com/office/word/2010/wordprocessingShape" xmlns:wpg="http://schemas.microsoft.com/office/word/2010/wordprocessingGroup" xmlns:mc="http://schemas.openxmlformats.org/markup-compatibility/2006" xmlns:v="urn:schemas-microsoft-com:vml" xmlns:o="urn:schemas-microsoft-com:office:office" xmlns:m="http://schemas.openxmlformats.org/officeDocument/2006/math" mc:Ignorable="w14">
   <w:p>
+    <w:pPr>
+      <w:pStyle w:val="Header &amp; Footer"/>
+      <w:bidi w:val="0"/>
+    </w:pPr>
     <w:r/>
   </w:p>
 </w:hdr>
+</file>
+
+<file path=word/numbering.xml><?xml version="1.0" encoding="utf-8"?>
+<w:numbering xmlns:w="http://schemas.openxmlformats.org/wordprocessingml/2006/main" xmlns:wp="http://schemas.openxmlformats.org/drawingml/2006/wordprocessingDrawing" xmlns:w14="http://schemas.microsoft.com/office/word/2010/wordml" xmlns:r="http://schemas.openxmlformats.org/officeDocument/2006/relationships" xmlns:v="urn:schemas-microsoft-com:vml" xmlns:o="urn:schemas-microsoft-com:office:office">
+  <w:abstractNum w:abstractNumId="0">
+    <w:multiLevelType w:val="hybridMultilevel"/>
+    <w:numStyleLink w:val="Bullets"/>
+  </w:abstractNum>
+  <w:abstractNum w:abstractNumId="1">
+    <w:multiLevelType w:val="hybridMultilevel"/>
+    <w:styleLink w:val="Bullets"/>
+    <w:lvl w:ilvl="0">
+      <w:start w:val="1"/>
+      <w:numFmt w:val="bullet"/>
+      <w:suff w:val="tab"/>
+      <w:lvlText w:val="•"/>
+      <w:lvlJc w:val="left"/>
+      <w:pPr>
+        <w:ind w:left="174" w:hanging="174"/>
+      </w:pPr>
+      <w:rPr>
+        <w:rFonts w:hAnsi="Arial Unicode MS"/>
+        <w:caps w:val="0"/>
+        <w:smallCaps w:val="0"/>
+        <w:strike w:val="0"/>
+        <w:dstrike w:val="0"/>
+        <w:outline w:val="0"/>
+        <w:emboss w:val="0"/>
+        <w:imprint w:val="0"/>
+        <w:spacing w:val="0"/>
+        <w:w w:val="100"/>
+        <w:kern w:val="0"/>
+        <w:position w:val="0"/>
+        <w:highlight w:val="none"/>
+        <w:vertAlign w:val="baseline"/>
+      </w:rPr>
+    </w:lvl>
+    <w:lvl w:ilvl="1">
+      <w:start w:val="1"/>
+      <w:numFmt w:val="bullet"/>
+      <w:suff w:val="tab"/>
+      <w:lvlText w:val="•"/>
+      <w:lvlJc w:val="left"/>
+      <w:pPr>
+        <w:ind w:left="774" w:hanging="174"/>
+      </w:pPr>
+      <w:rPr>
+        <w:rFonts w:hAnsi="Arial Unicode MS"/>
+        <w:caps w:val="0"/>
+        <w:smallCaps w:val="0"/>
+        <w:strike w:val="0"/>
+        <w:dstrike w:val="0"/>
+        <w:outline w:val="0"/>
+        <w:emboss w:val="0"/>
+        <w:imprint w:val="0"/>
+        <w:spacing w:val="0"/>
+        <w:w w:val="100"/>
+        <w:kern w:val="0"/>
+        <w:position w:val="0"/>
+        <w:highlight w:val="none"/>
+        <w:vertAlign w:val="baseline"/>
+      </w:rPr>
+    </w:lvl>
+    <w:lvl w:ilvl="2">
+      <w:start w:val="1"/>
+      <w:numFmt w:val="bullet"/>
+      <w:suff w:val="tab"/>
+      <w:lvlText w:val="•"/>
+      <w:lvlJc w:val="left"/>
+      <w:pPr>
+        <w:ind w:left="1374" w:hanging="174"/>
+      </w:pPr>
+      <w:rPr>
+        <w:rFonts w:hAnsi="Arial Unicode MS"/>
+        <w:caps w:val="0"/>
+        <w:smallCaps w:val="0"/>
+        <w:strike w:val="0"/>
+        <w:dstrike w:val="0"/>
+        <w:outline w:val="0"/>
+        <w:emboss w:val="0"/>
+        <w:imprint w:val="0"/>
+        <w:spacing w:val="0"/>
+        <w:w w:val="100"/>
+        <w:kern w:val="0"/>
+        <w:position w:val="0"/>
+        <w:highlight w:val="none"/>
+        <w:vertAlign w:val="baseline"/>
+      </w:rPr>
+    </w:lvl>
+    <w:lvl w:ilvl="3">
+      <w:start w:val="1"/>
+      <w:numFmt w:val="bullet"/>
+      <w:suff w:val="tab"/>
+      <w:lvlText w:val="•"/>
+      <w:lvlJc w:val="left"/>
+      <w:pPr>
+        <w:ind w:left="1974" w:hanging="174"/>
+      </w:pPr>
+      <w:rPr>
+        <w:rFonts w:hAnsi="Arial Unicode MS"/>
+        <w:caps w:val="0"/>
+        <w:smallCaps w:val="0"/>
+        <w:strike w:val="0"/>
+        <w:dstrike w:val="0"/>
+        <w:outline w:val="0"/>
+        <w:emboss w:val="0"/>
+        <w:imprint w:val="0"/>
+        <w:spacing w:val="0"/>
+        <w:w w:val="100"/>
+        <w:kern w:val="0"/>
+        <w:position w:val="0"/>
+        <w:highlight w:val="none"/>
+        <w:vertAlign w:val="baseline"/>
+      </w:rPr>
+    </w:lvl>
+    <w:lvl w:ilvl="4">
+      <w:start w:val="1"/>
+      <w:numFmt w:val="bullet"/>
+      <w:suff w:val="tab"/>
+      <w:lvlText w:val="•"/>
+      <w:lvlJc w:val="left"/>
+      <w:pPr>
+        <w:ind w:left="2574" w:hanging="174"/>
+      </w:pPr>
+      <w:rPr>
+        <w:rFonts w:hAnsi="Arial Unicode MS"/>
+        <w:caps w:val="0"/>
+        <w:smallCaps w:val="0"/>
+        <w:strike w:val="0"/>
+        <w:dstrike w:val="0"/>
+        <w:outline w:val="0"/>
+        <w:emboss w:val="0"/>
+        <w:imprint w:val="0"/>
+        <w:spacing w:val="0"/>
+        <w:w w:val="100"/>
+        <w:kern w:val="0"/>
+        <w:position w:val="0"/>
+        <w:highlight w:val="none"/>
+        <w:vertAlign w:val="baseline"/>
+      </w:rPr>
+    </w:lvl>
+    <w:lvl w:ilvl="5">
+      <w:start w:val="1"/>
+      <w:numFmt w:val="bullet"/>
+      <w:suff w:val="tab"/>
+      <w:lvlText w:val="•"/>
+      <w:lvlJc w:val="left"/>
+      <w:pPr>
+        <w:ind w:left="3174" w:hanging="174"/>
+      </w:pPr>
+      <w:rPr>
+        <w:rFonts w:hAnsi="Arial Unicode MS"/>
+        <w:caps w:val="0"/>
+        <w:smallCaps w:val="0"/>
+        <w:strike w:val="0"/>
+        <w:dstrike w:val="0"/>
+        <w:outline w:val="0"/>
+        <w:emboss w:val="0"/>
+        <w:imprint w:val="0"/>
+        <w:spacing w:val="0"/>
+        <w:w w:val="100"/>
+        <w:kern w:val="0"/>
+        <w:position w:val="0"/>
+        <w:highlight w:val="none"/>
+        <w:vertAlign w:val="baseline"/>
+      </w:rPr>
+    </w:lvl>
+    <w:lvl w:ilvl="6">
+      <w:start w:val="1"/>
+      <w:numFmt w:val="bullet"/>
+      <w:suff w:val="tab"/>
+      <w:lvlText w:val="•"/>
+      <w:lvlJc w:val="left"/>
+      <w:pPr>
+        <w:ind w:left="3774" w:hanging="174"/>
+      </w:pPr>
+      <w:rPr>
+        <w:rFonts w:hAnsi="Arial Unicode MS"/>
+        <w:caps w:val="0"/>
+        <w:smallCaps w:val="0"/>
+        <w:strike w:val="0"/>
+        <w:dstrike w:val="0"/>
+        <w:outline w:val="0"/>
+        <w:emboss w:val="0"/>
+        <w:imprint w:val="0"/>
+        <w:spacing w:val="0"/>
+        <w:w w:val="100"/>
+        <w:kern w:val="0"/>
+        <w:position w:val="0"/>
+        <w:highlight w:val="none"/>
+        <w:vertAlign w:val="baseline"/>
+      </w:rPr>
+    </w:lvl>
+    <w:lvl w:ilvl="7">
+      <w:start w:val="1"/>
+      <w:numFmt w:val="bullet"/>
+      <w:suff w:val="tab"/>
+      <w:lvlText w:val="•"/>
+      <w:lvlJc w:val="left"/>
+      <w:pPr>
+        <w:ind w:left="4374" w:hanging="174"/>
+      </w:pPr>
+      <w:rPr>
+        <w:rFonts w:hAnsi="Arial Unicode MS"/>
+        <w:caps w:val="0"/>
+        <w:smallCaps w:val="0"/>
+        <w:strike w:val="0"/>
+        <w:dstrike w:val="0"/>
+        <w:outline w:val="0"/>
+        <w:emboss w:val="0"/>
+        <w:imprint w:val="0"/>
+        <w:spacing w:val="0"/>
+        <w:w w:val="100"/>
+        <w:kern w:val="0"/>
+        <w:position w:val="0"/>
+        <w:highlight w:val="none"/>
+        <w:vertAlign w:val="baseline"/>
+      </w:rPr>
+    </w:lvl>
+    <w:lvl w:ilvl="8">
+      <w:start w:val="1"/>
+      <w:numFmt w:val="bullet"/>
+      <w:suff w:val="tab"/>
+      <w:lvlText w:val="•"/>
+      <w:lvlJc w:val="left"/>
+      <w:pPr>
+        <w:ind w:left="4974" w:hanging="174"/>
+      </w:pPr>
+      <w:rPr>
+        <w:rFonts w:hAnsi="Arial Unicode MS"/>
+        <w:caps w:val="0"/>
+        <w:smallCaps w:val="0"/>
+        <w:strike w:val="0"/>
+        <w:dstrike w:val="0"/>
+        <w:outline w:val="0"/>
+        <w:emboss w:val="0"/>
+        <w:imprint w:val="0"/>
+        <w:spacing w:val="0"/>
+        <w:w w:val="100"/>
+        <w:kern w:val="0"/>
+        <w:position w:val="0"/>
+        <w:highlight w:val="none"/>
+        <w:vertAlign w:val="baseline"/>
+      </w:rPr>
+    </w:lvl>
+  </w:abstractNum>
+  <w:abstractNum w:abstractNumId="2">
+    <w:multiLevelType w:val="hybridMultilevel"/>
+    <w:numStyleLink w:val="Lettered"/>
+  </w:abstractNum>
+  <w:abstractNum w:abstractNumId="3">
+    <w:multiLevelType w:val="hybridMultilevel"/>
+    <w:styleLink w:val="Lettered"/>
+    <w:lvl w:ilvl="0">
+      <w:start w:val="1"/>
+      <w:numFmt w:val="upperLetter"/>
+      <w:suff w:val="tab"/>
+      <w:lvlText w:val="%1."/>
+      <w:lvlJc w:val="left"/>
+      <w:pPr>
+        <w:ind w:left="289" w:hanging="289"/>
+      </w:pPr>
+      <w:rPr>
+        <w:rFonts w:hAnsi="Arial Unicode MS"/>
+        <w:caps w:val="0"/>
+        <w:smallCaps w:val="0"/>
+        <w:strike w:val="0"/>
+        <w:dstrike w:val="0"/>
+        <w:outline w:val="0"/>
+        <w:emboss w:val="0"/>
+        <w:imprint w:val="0"/>
+        <w:spacing w:val="0"/>
+        <w:w w:val="100"/>
+        <w:kern w:val="0"/>
+        <w:position w:val="0"/>
+        <w:highlight w:val="none"/>
+        <w:vertAlign w:val="baseline"/>
+      </w:rPr>
+    </w:lvl>
+    <w:lvl w:ilvl="1">
+      <w:start w:val="1"/>
+      <w:numFmt w:val="upperLetter"/>
+      <w:suff w:val="tab"/>
+      <w:lvlText w:val="%2."/>
+      <w:lvlJc w:val="left"/>
+      <w:pPr>
+        <w:ind w:left="1289" w:hanging="289"/>
+      </w:pPr>
+      <w:rPr>
+        <w:rFonts w:hAnsi="Arial Unicode MS"/>
+        <w:caps w:val="0"/>
+        <w:smallCaps w:val="0"/>
+        <w:strike w:val="0"/>
+        <w:dstrike w:val="0"/>
+        <w:outline w:val="0"/>
+        <w:emboss w:val="0"/>
+        <w:imprint w:val="0"/>
+        <w:spacing w:val="0"/>
+        <w:w w:val="100"/>
+        <w:kern w:val="0"/>
+        <w:position w:val="0"/>
+        <w:highlight w:val="none"/>
+        <w:vertAlign w:val="baseline"/>
+      </w:rPr>
+    </w:lvl>
+    <w:lvl w:ilvl="2">
+      <w:start w:val="1"/>
+      <w:numFmt w:val="upperLetter"/>
+      <w:suff w:val="tab"/>
+      <w:lvlText w:val="%3."/>
+      <w:lvlJc w:val="left"/>
+      <w:pPr>
+        <w:ind w:left="2289" w:hanging="289"/>
+      </w:pPr>
+      <w:rPr>
+        <w:rFonts w:hAnsi="Arial Unicode MS"/>
+        <w:caps w:val="0"/>
+        <w:smallCaps w:val="0"/>
+        <w:strike w:val="0"/>
+        <w:dstrike w:val="0"/>
+        <w:outline w:val="0"/>
+        <w:emboss w:val="0"/>
+        <w:imprint w:val="0"/>
+        <w:spacing w:val="0"/>
+        <w:w w:val="100"/>
+        <w:kern w:val="0"/>
+        <w:position w:val="0"/>
+        <w:highlight w:val="none"/>
+        <w:vertAlign w:val="baseline"/>
+      </w:rPr>
+    </w:lvl>
+    <w:lvl w:ilvl="3">
+      <w:start w:val="1"/>
+      <w:numFmt w:val="upperLetter"/>
+      <w:suff w:val="tab"/>
+      <w:lvlText w:val="%4."/>
+      <w:lvlJc w:val="left"/>
+      <w:pPr>
+        <w:ind w:left="3289" w:hanging="289"/>
+      </w:pPr>
+      <w:rPr>
+        <w:rFonts w:hAnsi="Arial Unicode MS"/>
+        <w:caps w:val="0"/>
+        <w:smallCaps w:val="0"/>
+        <w:strike w:val="0"/>
+        <w:dstrike w:val="0"/>
+        <w:outline w:val="0"/>
+        <w:emboss w:val="0"/>
+        <w:imprint w:val="0"/>
+        <w:spacing w:val="0"/>
+        <w:w w:val="100"/>
+        <w:kern w:val="0"/>
+        <w:position w:val="0"/>
+        <w:highlight w:val="none"/>
+        <w:vertAlign w:val="baseline"/>
+      </w:rPr>
+    </w:lvl>
+    <w:lvl w:ilvl="4">
+      <w:start w:val="1"/>
+      <w:numFmt w:val="upperLetter"/>
+      <w:suff w:val="tab"/>
+      <w:lvlText w:val="%5."/>
+      <w:lvlJc w:val="left"/>
+      <w:pPr>
+        <w:ind w:left="4289" w:hanging="289"/>
+      </w:pPr>
+      <w:rPr>
+        <w:rFonts w:hAnsi="Arial Unicode MS"/>
+        <w:caps w:val="0"/>
+        <w:smallCaps w:val="0"/>
+        <w:strike w:val="0"/>
+        <w:dstrike w:val="0"/>
+        <w:outline w:val="0"/>
+        <w:emboss w:val="0"/>
+        <w:imprint w:val="0"/>
+        <w:spacing w:val="0"/>
+        <w:w w:val="100"/>
+        <w:kern w:val="0"/>
+        <w:position w:val="0"/>
+        <w:highlight w:val="none"/>
+        <w:vertAlign w:val="baseline"/>
+      </w:rPr>
+    </w:lvl>
+    <w:lvl w:ilvl="5">
+      <w:start w:val="1"/>
+      <w:numFmt w:val="upperLetter"/>
+      <w:suff w:val="tab"/>
+      <w:lvlText w:val="%6."/>
+      <w:lvlJc w:val="left"/>
+      <w:pPr>
+        <w:ind w:left="5289" w:hanging="289"/>
+      </w:pPr>
+      <w:rPr>
+        <w:rFonts w:hAnsi="Arial Unicode MS"/>
+        <w:caps w:val="0"/>
+        <w:smallCaps w:val="0"/>
+        <w:strike w:val="0"/>
+        <w:dstrike w:val="0"/>
+        <w:outline w:val="0"/>
+        <w:emboss w:val="0"/>
+        <w:imprint w:val="0"/>
+        <w:spacing w:val="0"/>
+        <w:w w:val="100"/>
+        <w:kern w:val="0"/>
+        <w:position w:val="0"/>
+        <w:highlight w:val="none"/>
+        <w:vertAlign w:val="baseline"/>
+      </w:rPr>
+    </w:lvl>
+    <w:lvl w:ilvl="6">
+      <w:start w:val="1"/>
+      <w:numFmt w:val="upperLetter"/>
+      <w:suff w:val="tab"/>
+      <w:lvlText w:val="%7."/>
+      <w:lvlJc w:val="left"/>
+      <w:pPr>
+        <w:ind w:left="6289" w:hanging="289"/>
+      </w:pPr>
+      <w:rPr>
+        <w:rFonts w:hAnsi="Arial Unicode MS"/>
+        <w:caps w:val="0"/>
+        <w:smallCaps w:val="0"/>
+        <w:strike w:val="0"/>
+        <w:dstrike w:val="0"/>
+        <w:outline w:val="0"/>
+        <w:emboss w:val="0"/>
+        <w:imprint w:val="0"/>
+        <w:spacing w:val="0"/>
+        <w:w w:val="100"/>
+        <w:kern w:val="0"/>
+        <w:position w:val="0"/>
+        <w:highlight w:val="none"/>
+        <w:vertAlign w:val="baseline"/>
+      </w:rPr>
+    </w:lvl>
+    <w:lvl w:ilvl="7">
+      <w:start w:val="1"/>
+      <w:numFmt w:val="upperLetter"/>
+      <w:suff w:val="tab"/>
+      <w:lvlText w:val="%8."/>
+      <w:lvlJc w:val="left"/>
+      <w:pPr>
+        <w:ind w:left="7289" w:hanging="289"/>
+      </w:pPr>
+      <w:rPr>
+        <w:rFonts w:hAnsi="Arial Unicode MS"/>
+        <w:caps w:val="0"/>
+        <w:smallCaps w:val="0"/>
+        <w:strike w:val="0"/>
+        <w:dstrike w:val="0"/>
+        <w:outline w:val="0"/>
+        <w:emboss w:val="0"/>
+        <w:imprint w:val="0"/>
+        <w:spacing w:val="0"/>
+        <w:w w:val="100"/>
+        <w:kern w:val="0"/>
+        <w:position w:val="0"/>
+        <w:highlight w:val="none"/>
+        <w:vertAlign w:val="baseline"/>
+      </w:rPr>
+    </w:lvl>
+    <w:lvl w:ilvl="8">
+      <w:start w:val="1"/>
+      <w:numFmt w:val="upperLetter"/>
+      <w:suff w:val="tab"/>
+      <w:lvlText w:val="%9."/>
+      <w:lvlJc w:val="left"/>
+      <w:pPr>
+        <w:ind w:left="8289" w:hanging="289"/>
+      </w:pPr>
+      <w:rPr>
+        <w:rFonts w:hAnsi="Arial Unicode MS"/>
+        <w:caps w:val="0"/>
+        <w:smallCaps w:val="0"/>
+        <w:strike w:val="0"/>
+        <w:dstrike w:val="0"/>
+        <w:outline w:val="0"/>
+        <w:emboss w:val="0"/>
+        <w:imprint w:val="0"/>
+        <w:spacing w:val="0"/>
+        <w:w w:val="100"/>
+        <w:kern w:val="0"/>
+        <w:position w:val="0"/>
+        <w:highlight w:val="none"/>
+        <w:vertAlign w:val="baseline"/>
+      </w:rPr>
+    </w:lvl>
+  </w:abstractNum>
+  <w:abstractNum w:abstractNumId="4">
+    <w:multiLevelType w:val="hybridMultilevel"/>
+    <w:numStyleLink w:val="Numbered"/>
+  </w:abstractNum>
+  <w:abstractNum w:abstractNumId="5">
+    <w:multiLevelType w:val="hybridMultilevel"/>
+    <w:styleLink w:val="Numbered"/>
+    <w:lvl w:ilvl="0">
+      <w:start w:val="1"/>
+      <w:numFmt w:val="decimal"/>
+      <w:suff w:val="tab"/>
+      <w:lvlText w:val="%1."/>
+      <w:lvlJc w:val="left"/>
+      <w:pPr>
+        <w:ind w:left="232" w:hanging="232"/>
+      </w:pPr>
+      <w:rPr>
+        <w:rFonts w:hAnsi="Arial Unicode MS"/>
+        <w:caps w:val="0"/>
+        <w:smallCaps w:val="0"/>
+        <w:strike w:val="0"/>
+        <w:dstrike w:val="0"/>
+        <w:outline w:val="0"/>
+        <w:emboss w:val="0"/>
+        <w:imprint w:val="0"/>
+        <w:spacing w:val="0"/>
+        <w:w w:val="100"/>
+        <w:kern w:val="0"/>
+        <w:position w:val="0"/>
+        <w:highlight w:val="none"/>
+        <w:vertAlign w:val="baseline"/>
+      </w:rPr>
+    </w:lvl>
+    <w:lvl w:ilvl="1">
+      <w:start w:val="1"/>
+      <w:numFmt w:val="decimal"/>
+      <w:suff w:val="tab"/>
+      <w:lvlText w:val="%2."/>
+      <w:lvlJc w:val="left"/>
+      <w:pPr>
+        <w:ind w:left="1032" w:hanging="232"/>
+      </w:pPr>
+      <w:rPr>
+        <w:rFonts w:hAnsi="Arial Unicode MS"/>
+        <w:caps w:val="0"/>
+        <w:smallCaps w:val="0"/>
+        <w:strike w:val="0"/>
+        <w:dstrike w:val="0"/>
+        <w:outline w:val="0"/>
+        <w:emboss w:val="0"/>
+        <w:imprint w:val="0"/>
+        <w:spacing w:val="0"/>
+        <w:w w:val="100"/>
+        <w:kern w:val="0"/>
+        <w:position w:val="0"/>
+        <w:highlight w:val="none"/>
+        <w:vertAlign w:val="baseline"/>
+      </w:rPr>
+    </w:lvl>
+    <w:lvl w:ilvl="2">
+      <w:start w:val="1"/>
+      <w:numFmt w:val="decimal"/>
+      <w:suff w:val="tab"/>
+      <w:lvlText w:val="%3."/>
+      <w:lvlJc w:val="left"/>
+      <w:pPr>
+        <w:ind w:left="1832" w:hanging="232"/>
+      </w:pPr>
+      <w:rPr>
+        <w:rFonts w:hAnsi="Arial Unicode MS"/>
+        <w:caps w:val="0"/>
+        <w:smallCaps w:val="0"/>
+        <w:strike w:val="0"/>
+        <w:dstrike w:val="0"/>
+        <w:outline w:val="0"/>
+        <w:emboss w:val="0"/>
+        <w:imprint w:val="0"/>
+        <w:spacing w:val="0"/>
+        <w:w w:val="100"/>
+        <w:kern w:val="0"/>
+        <w:position w:val="0"/>
+        <w:highlight w:val="none"/>
+        <w:vertAlign w:val="baseline"/>
+      </w:rPr>
+    </w:lvl>
+    <w:lvl w:ilvl="3">
+      <w:start w:val="1"/>
+      <w:numFmt w:val="decimal"/>
+      <w:suff w:val="tab"/>
+      <w:lvlText w:val="%4."/>
+      <w:lvlJc w:val="left"/>
+      <w:pPr>
+        <w:ind w:left="2632" w:hanging="232"/>
+      </w:pPr>
+      <w:rPr>
+        <w:rFonts w:hAnsi="Arial Unicode MS"/>
+        <w:caps w:val="0"/>
+        <w:smallCaps w:val="0"/>
+        <w:strike w:val="0"/>
+        <w:dstrike w:val="0"/>
+        <w:outline w:val="0"/>
+        <w:emboss w:val="0"/>
+        <w:imprint w:val="0"/>
+        <w:spacing w:val="0"/>
+        <w:w w:val="100"/>
+        <w:kern w:val="0"/>
+        <w:position w:val="0"/>
+        <w:highlight w:val="none"/>
+        <w:vertAlign w:val="baseline"/>
+      </w:rPr>
+    </w:lvl>
+    <w:lvl w:ilvl="4">
+      <w:start w:val="1"/>
+      <w:numFmt w:val="decimal"/>
+      <w:suff w:val="tab"/>
+      <w:lvlText w:val="%5."/>
+      <w:lvlJc w:val="left"/>
+      <w:pPr>
+        <w:ind w:left="3432" w:hanging="232"/>
+      </w:pPr>
+      <w:rPr>
+        <w:rFonts w:hAnsi="Arial Unicode MS"/>
+        <w:caps w:val="0"/>
+        <w:smallCaps w:val="0"/>
+        <w:strike w:val="0"/>
+        <w:dstrike w:val="0"/>
+        <w:outline w:val="0"/>
+        <w:emboss w:val="0"/>
+        <w:imprint w:val="0"/>
+        <w:spacing w:val="0"/>
+        <w:w w:val="100"/>
+        <w:kern w:val="0"/>
+        <w:position w:val="0"/>
+        <w:highlight w:val="none"/>
+        <w:vertAlign w:val="baseline"/>
+      </w:rPr>
+    </w:lvl>
+    <w:lvl w:ilvl="5">
+      <w:start w:val="1"/>
+      <w:numFmt w:val="decimal"/>
+      <w:suff w:val="tab"/>
+      <w:lvlText w:val="%6."/>
+      <w:lvlJc w:val="left"/>
+      <w:pPr>
+        <w:ind w:left="4232" w:hanging="232"/>
+      </w:pPr>
+      <w:rPr>
+        <w:rFonts w:hAnsi="Arial Unicode MS"/>
+        <w:caps w:val="0"/>
+        <w:smallCaps w:val="0"/>
+        <w:strike w:val="0"/>
+        <w:dstrike w:val="0"/>
+        <w:outline w:val="0"/>
+        <w:emboss w:val="0"/>
+        <w:imprint w:val="0"/>
+        <w:spacing w:val="0"/>
+        <w:w w:val="100"/>
+        <w:kern w:val="0"/>
+        <w:position w:val="0"/>
+        <w:highlight w:val="none"/>
+        <w:vertAlign w:val="baseline"/>
+      </w:rPr>
+    </w:lvl>
+    <w:lvl w:ilvl="6">
+      <w:start w:val="1"/>
+      <w:numFmt w:val="decimal"/>
+      <w:suff w:val="tab"/>
+      <w:lvlText w:val="%7."/>
+      <w:lvlJc w:val="left"/>
+      <w:pPr>
+        <w:ind w:left="5032" w:hanging="232"/>
+      </w:pPr>
+      <w:rPr>
+        <w:rFonts w:hAnsi="Arial Unicode MS"/>
+        <w:caps w:val="0"/>
+        <w:smallCaps w:val="0"/>
+        <w:strike w:val="0"/>
+        <w:dstrike w:val="0"/>
+        <w:outline w:val="0"/>
+        <w:emboss w:val="0"/>
+        <w:imprint w:val="0"/>
+        <w:spacing w:val="0"/>
+        <w:w w:val="100"/>
+        <w:kern w:val="0"/>
+        <w:position w:val="0"/>
+        <w:highlight w:val="none"/>
+        <w:vertAlign w:val="baseline"/>
+      </w:rPr>
+    </w:lvl>
+    <w:lvl w:ilvl="7">
+      <w:start w:val="1"/>
+      <w:numFmt w:val="decimal"/>
+      <w:suff w:val="tab"/>
+      <w:lvlText w:val="%8."/>
+      <w:lvlJc w:val="left"/>
+      <w:pPr>
+        <w:ind w:left="5832" w:hanging="232"/>
+      </w:pPr>
+      <w:rPr>
+        <w:rFonts w:hAnsi="Arial Unicode MS"/>
+        <w:caps w:val="0"/>
+        <w:smallCaps w:val="0"/>
+        <w:strike w:val="0"/>
+        <w:dstrike w:val="0"/>
+        <w:outline w:val="0"/>
+        <w:emboss w:val="0"/>
+        <w:imprint w:val="0"/>
+        <w:spacing w:val="0"/>
+        <w:w w:val="100"/>
+        <w:kern w:val="0"/>
+        <w:position w:val="0"/>
+        <w:highlight w:val="none"/>
+        <w:vertAlign w:val="baseline"/>
+      </w:rPr>
+    </w:lvl>
+    <w:lvl w:ilvl="8">
+      <w:start w:val="1"/>
+      <w:numFmt w:val="decimal"/>
+      <w:suff w:val="tab"/>
+      <w:lvlText w:val="%9."/>
+      <w:lvlJc w:val="left"/>
+      <w:pPr>
+        <w:ind w:left="6632" w:hanging="232"/>
+      </w:pPr>
+      <w:rPr>
+        <w:rFonts w:hAnsi="Arial Unicode MS"/>
+        <w:caps w:val="0"/>
+        <w:smallCaps w:val="0"/>
+        <w:strike w:val="0"/>
+        <w:dstrike w:val="0"/>
+        <w:outline w:val="0"/>
+        <w:emboss w:val="0"/>
+        <w:imprint w:val="0"/>
+        <w:spacing w:val="0"/>
+        <w:w w:val="100"/>
+        <w:kern w:val="0"/>
+        <w:position w:val="0"/>
+        <w:highlight w:val="none"/>
+        <w:vertAlign w:val="baseline"/>
+      </w:rPr>
+    </w:lvl>
+  </w:abstractNum>
+  <w:num w:numId="1">
+    <w:abstractNumId w:val="1"/>
+  </w:num>
+  <w:num w:numId="2">
+    <w:abstractNumId w:val="0"/>
+  </w:num>
+  <w:num w:numId="3">
+    <w:abstractNumId w:val="3"/>
+  </w:num>
+  <w:num w:numId="4">
+    <w:abstractNumId w:val="2"/>
+  </w:num>
+  <w:num w:numId="5">
+    <w:abstractNumId w:val="5"/>
+  </w:num>
+  <w:num w:numId="6">
+    <w:abstractNumId w:val="4"/>
+  </w:num>
+</w:numbering>
 </file>
 
 <file path=word/styles.xml><?xml version="1.0" encoding="utf-8"?>
@@ -218,9 +1149,58 @@
     <w:next w:val="No List"/>
     <w:pPr/>
   </w:style>
+  <w:style w:type="paragraph" w:styleId="Header &amp; Footer">
+    <w:name w:val="Header &amp; Footer"/>
+    <w:next w:val="Header &amp; Footer"/>
+    <w:pPr>
+      <w:keepNext w:val="0"/>
+      <w:keepLines w:val="0"/>
+      <w:pageBreakBefore w:val="0"/>
+      <w:widowControl w:val="1"/>
+      <w:shd w:val="clear" w:color="auto" w:fill="auto"/>
+      <w:tabs>
+        <w:tab w:val="right" w:pos="9020"/>
+      </w:tabs>
+      <w:suppressAutoHyphens w:val="0"/>
+      <w:bidi w:val="0"/>
+      <w:spacing w:before="0" w:after="0" w:line="240" w:lineRule="auto"/>
+      <w:ind w:left="0" w:right="0" w:firstLine="0"/>
+      <w:jc w:val="left"/>
+      <w:outlineLvl w:val="9"/>
+    </w:pPr>
+    <w:rPr>
+      <w:rFonts w:ascii="Helvetica Neue" w:cs="Arial Unicode MS" w:hAnsi="Helvetica Neue" w:eastAsia="Arial Unicode MS"/>
+      <w:b w:val="0"/>
+      <w:bCs w:val="0"/>
+      <w:i w:val="0"/>
+      <w:iCs w:val="0"/>
+      <w:caps w:val="0"/>
+      <w:smallCaps w:val="0"/>
+      <w:strike w:val="0"/>
+      <w:dstrike w:val="0"/>
+      <w:outline w:val="0"/>
+      <w:color w:val="000000"/>
+      <w:spacing w:val="0"/>
+      <w:kern w:val="0"/>
+      <w:position w:val="0"/>
+      <w:sz w:val="24"/>
+      <w:szCs w:val="24"/>
+      <w:u w:val="none"/>
+      <w:shd w:val="nil" w:color="auto" w:fill="auto"/>
+      <w:vertAlign w:val="baseline"/>
+      <w14:textOutline>
+        <w14:noFill/>
+      </w14:textOutline>
+      <w14:textFill>
+        <w14:solidFill>
+          <w14:srgbClr w14:val="000000"/>
+        </w14:solidFill>
+      </w14:textFill>
+    </w:rPr>
+  </w:style>
   <w:style w:type="paragraph" w:styleId="Heading">
     <w:name w:val="Heading"/>
-    <w:next w:val="Body"/>
+    <w:next w:val="Body A"/>
     <w:pPr>
       <w:keepNext w:val="1"/>
       <w:keepLines w:val="0"/>
@@ -251,12 +1231,13 @@
       <w:position w:val="0"/>
       <w:sz w:val="36"/>
       <w:szCs w:val="36"/>
-      <w:u w:val="none"/>
+      <w:u w:val="none" w:color="000000"/>
       <w:shd w:val="nil" w:color="auto" w:fill="auto"/>
       <w:vertAlign w:val="baseline"/>
       <w:lang w:val="en-US"/>
-      <w14:textOutline>
+      <w14:textOutline w14:w="12700" w14:cap="flat">
         <w14:noFill/>
+        <w14:miter w14:lim="400000"/>
       </w14:textOutline>
       <w14:textFill>
         <w14:solidFill>
@@ -265,9 +1246,9 @@
       </w14:textFill>
     </w:rPr>
   </w:style>
-  <w:style w:type="paragraph" w:styleId="Body">
-    <w:name w:val="Body"/>
-    <w:next w:val="Body"/>
+  <w:style w:type="paragraph" w:styleId="Body A">
+    <w:name w:val="Body A"/>
+    <w:next w:val="Body A"/>
     <w:pPr>
       <w:keepNext w:val="0"/>
       <w:keepLines w:val="0"/>
@@ -298,12 +1279,13 @@
       <w:position w:val="0"/>
       <w:sz w:val="22"/>
       <w:szCs w:val="22"/>
-      <w:u w:val="none"/>
+      <w:u w:val="none" w:color="000000"/>
       <w:shd w:val="nil" w:color="auto" w:fill="auto"/>
       <w:vertAlign w:val="baseline"/>
       <w:lang w:val="en-US"/>
-      <w14:textOutline>
+      <w14:textOutline w14:w="12700" w14:cap="flat">
         <w14:noFill/>
+        <w14:miter w14:lim="400000"/>
       </w14:textOutline>
       <w14:textFill>
         <w14:solidFill>
@@ -314,7 +1296,7 @@
   </w:style>
   <w:style w:type="paragraph" w:styleId="Heading 2">
     <w:name w:val="Heading 2"/>
-    <w:next w:val="Body"/>
+    <w:next w:val="Body A"/>
     <w:pPr>
       <w:keepNext w:val="1"/>
       <w:keepLines w:val="0"/>
@@ -345,12 +1327,13 @@
       <w:position w:val="0"/>
       <w:sz w:val="32"/>
       <w:szCs w:val="32"/>
-      <w:u w:val="none"/>
+      <w:u w:val="none" w:color="000000"/>
       <w:shd w:val="nil" w:color="auto" w:fill="auto"/>
       <w:vertAlign w:val="baseline"/>
       <w:lang w:val="en-US"/>
-      <w14:textOutline>
+      <w14:textOutline w14:w="12700" w14:cap="flat">
         <w14:noFill/>
+        <w14:miter w14:lim="400000"/>
       </w14:textOutline>
       <w14:textFill>
         <w14:solidFill>
@@ -361,14 +1344,14 @@
   </w:style>
   <w:style w:type="paragraph" w:styleId="Heading 3">
     <w:name w:val="Heading 3"/>
-    <w:next w:val="Body"/>
+    <w:next w:val="Body A"/>
     <w:pPr>
       <w:keepNext w:val="1"/>
       <w:keepLines w:val="0"/>
       <w:pageBreakBefore w:val="0"/>
       <w:widowControl w:val="1"/>
       <w:pBdr>
-        <w:top w:val="single" w:color="515151" w:sz="4" w:space="3" w:shadow="0" w:frame="0"/>
+        <w:top w:val="single" w:color="515151" w:sz="4" w:space="0" w:shadow="0" w:frame="0"/>
         <w:left w:val="nil"/>
         <w:bottom w:val="nil"/>
         <w:right w:val="nil"/>
@@ -398,12 +1381,13 @@
       <w:position w:val="0"/>
       <w:sz w:val="28"/>
       <w:szCs w:val="28"/>
-      <w:u w:val="none"/>
+      <w:u w:val="none" w:color="000000"/>
       <w:shd w:val="nil" w:color="auto" w:fill="auto"/>
       <w:vertAlign w:val="baseline"/>
       <w:lang w:val="en-US"/>
-      <w14:textOutline>
+      <w14:textOutline w14:w="12700" w14:cap="flat">
         <w14:noFill/>
+        <w14:miter w14:lim="400000"/>
       </w14:textOutline>
       <w14:textFill>
         <w14:solidFill>
@@ -411,6 +1395,30 @@
         </w14:solidFill>
       </w14:textFill>
     </w:rPr>
+  </w:style>
+  <w:style w:type="numbering" w:styleId="Bullets">
+    <w:name w:val="Bullets"/>
+    <w:pPr>
+      <w:numPr>
+        <w:numId w:val="1"/>
+      </w:numPr>
+    </w:pPr>
+  </w:style>
+  <w:style w:type="numbering" w:styleId="Lettered">
+    <w:name w:val="Lettered"/>
+    <w:pPr>
+      <w:numPr>
+        <w:numId w:val="3"/>
+      </w:numPr>
+    </w:pPr>
+  </w:style>
+  <w:style w:type="numbering" w:styleId="Numbered">
+    <w:name w:val="Numbered"/>
+    <w:pPr>
+      <w:numPr>
+        <w:numId w:val="5"/>
+      </w:numPr>
+    </w:pPr>
   </w:style>
 </w:styles>
 </file>
@@ -426,10 +1434,10 @@
         <a:srgbClr val="FFFFFF"/>
       </a:lt1>
       <a:dk2>
-        <a:srgbClr val="5E5E5E"/>
+        <a:srgbClr val="A7A7A7"/>
       </a:dk2>
       <a:lt2>
-        <a:srgbClr val="D5D5D5"/>
+        <a:srgbClr val="535353"/>
       </a:lt2>
       <a:accent1>
         <a:srgbClr val="00A2FF"/>
@@ -606,11 +1614,14 @@
     <a:spDef>
       <a:spPr>
         <a:solidFill>
-          <a:srgbClr val="000000"/>
+          <a:srgbClr val="FFFFFF"/>
         </a:solidFill>
-        <a:ln w="12700" cap="flat">
-          <a:noFill/>
-          <a:miter lim="400000"/>
+        <a:ln w="25400" cap="flat">
+          <a:solidFill>
+            <a:schemeClr val="accent1"/>
+          </a:solidFill>
+          <a:prstDash val="solid"/>
+          <a:round/>
         </a:ln>
         <a:effectLst/>
         <a:sp3d/>
@@ -619,34 +1630,34 @@
         <a:spAutoFit/>
       </a:bodyPr>
       <a:lstStyle>
-        <a:defPPr marL="0" marR="0" indent="0" algn="ctr" defTabSz="584200" rtl="0" fontAlgn="auto" latinLnBrk="0" hangingPunct="0">
-          <a:lnSpc>
-            <a:spcPct val="100000"/>
-          </a:lnSpc>
-          <a:spcBef>
-            <a:spcPts val="0"/>
-          </a:spcBef>
-          <a:spcAft>
-            <a:spcPts val="0"/>
-          </a:spcAft>
-          <a:buClrTx/>
-          <a:buSzTx/>
-          <a:buFontTx/>
-          <a:buNone/>
-          <a:tabLst/>
-          <a:defRPr b="0" baseline="0" cap="none" i="0" spc="0" strike="noStrike" sz="1200" u="none" kumimoji="0" normalizeH="0">
-            <a:ln>
-              <a:noFill/>
-            </a:ln>
-            <a:solidFill>
-              <a:srgbClr val="FFFFFF"/>
-            </a:solidFill>
-            <a:effectLst/>
-            <a:uFillTx/>
-            <a:latin typeface="Helvetica Neue Medium"/>
-            <a:ea typeface="Helvetica Neue Medium"/>
-            <a:cs typeface="Helvetica Neue Medium"/>
-            <a:sym typeface="Helvetica Neue Medium"/>
+        <a:defPPr marL="0" marR="0" indent="0" algn="l" defTabSz="914400" rtl="0" fontAlgn="auto" latinLnBrk="0" hangingPunct="0">
+          <a:lnSpc>
+            <a:spcPct val="100000"/>
+          </a:lnSpc>
+          <a:spcBef>
+            <a:spcPts val="0"/>
+          </a:spcBef>
+          <a:spcAft>
+            <a:spcPts val="0"/>
+          </a:spcAft>
+          <a:buClrTx/>
+          <a:buSzTx/>
+          <a:buFontTx/>
+          <a:buNone/>
+          <a:tabLst/>
+          <a:defRPr b="0" baseline="0" cap="none" i="0" spc="0" strike="noStrike" sz="1800" u="none" kumimoji="0" normalizeH="0">
+            <a:ln>
+              <a:noFill/>
+            </a:ln>
+            <a:solidFill>
+              <a:srgbClr val="000000"/>
+            </a:solidFill>
+            <a:effectLst/>
+            <a:uFillTx/>
+            <a:latin typeface="+mn-lt"/>
+            <a:ea typeface="+mn-ea"/>
+            <a:cs typeface="+mn-cs"/>
+            <a:sym typeface="Helvetica Neue"/>
           </a:defRPr>
         </a:defPPr>
         <a:lvl1pPr marL="0" marR="0" indent="0" algn="l" defTabSz="914400" rtl="0" fontAlgn="auto" latinLnBrk="1" hangingPunct="0">
@@ -896,10 +1907,10 @@
         <a:noFill/>
         <a:ln w="25400" cap="flat">
           <a:solidFill>
-            <a:srgbClr val="000000"/>
+            <a:schemeClr val="accent1"/>
           </a:solidFill>
           <a:prstDash val="solid"/>
-          <a:miter lim="400000"/>
+          <a:round/>
         </a:ln>
         <a:effectLst/>
         <a:sp3d/>
@@ -1190,22 +2201,22 @@
         <a:spAutoFit/>
       </a:bodyPr>
       <a:lstStyle>
-        <a:defPPr marL="0" marR="0" indent="0" algn="l" defTabSz="457200" rtl="0" fontAlgn="auto" latinLnBrk="0" hangingPunct="0">
-          <a:lnSpc>
-            <a:spcPct val="100000"/>
-          </a:lnSpc>
-          <a:spcBef>
-            <a:spcPts val="0"/>
-          </a:spcBef>
-          <a:spcAft>
-            <a:spcPts val="0"/>
-          </a:spcAft>
-          <a:buClrTx/>
-          <a:buSzTx/>
-          <a:buFontTx/>
-          <a:buNone/>
-          <a:tabLst/>
-          <a:defRPr b="0" baseline="0" cap="none" i="0" spc="0" strike="noStrike" sz="1100" u="none" kumimoji="0" normalizeH="0">
+        <a:defPPr marL="0" marR="0" indent="0" algn="l" defTabSz="914400" rtl="0" fontAlgn="auto" latinLnBrk="0" hangingPunct="0">
+          <a:lnSpc>
+            <a:spcPct val="100000"/>
+          </a:lnSpc>
+          <a:spcBef>
+            <a:spcPts val="0"/>
+          </a:spcBef>
+          <a:spcAft>
+            <a:spcPts val="0"/>
+          </a:spcAft>
+          <a:buClrTx/>
+          <a:buSzTx/>
+          <a:buFontTx/>
+          <a:buNone/>
+          <a:tabLst/>
+          <a:defRPr b="0" baseline="0" cap="none" i="0" spc="0" strike="noStrike" sz="1800" u="none" kumimoji="0" normalizeH="0">
             <a:ln>
               <a:noFill/>
             </a:ln>

</xml_diff>